<commit_message>
moral judgment, PLS, and model comparison tables and plots
</commit_message>
<xml_diff>
--- a/figures/paper/table_LVclusters.docx
+++ b/figures/paper/table_LVclusters.docx
@@ -8,6 +8,8 @@
           <w:rFonts w:ascii="Times New Roman" w:eastAsia="Times New Roman" w:hAnsi="Times New Roman" w:cs="Times New Roman"/>
         </w:rPr>
       </w:pPr>
+      <w:bookmarkStart w:id="0" w:name="_GoBack"/>
+      <w:bookmarkEnd w:id="0"/>
     </w:p>
     <w:tbl>
       <w:tblPr>
@@ -12284,10 +12286,7 @@
         </w:tc>
       </w:tr>
     </w:tbl>
-    <w:p>
-      <w:bookmarkStart w:id="0" w:name="_GoBack"/>
-      <w:bookmarkEnd w:id="0"/>
-    </w:p>
+    <w:p/>
     <w:sectPr>
       <w:pgSz w:w="12240" w:h="15840"/>
       <w:pgMar w:top="1440" w:right="1440" w:bottom="1440" w:left="1440" w:header="720" w:footer="720" w:gutter="0"/>

</xml_diff>